<commit_message>
update proc and usecase
</commit_message>
<xml_diff>
--- a/UseCase/UseCase02.docx
+++ b/UseCase/UseCase02.docx
@@ -24,8 +24,6 @@
         </w:rPr>
         <w:t>Quản lý cập nhật giá tiền món ăn chưa commit thì khách hàng vào xem thông tin món ăn.</w:t>
       </w:r>
-      <w:bookmarkStart w:id="0" w:name="_GoBack"/>
-      <w:bookmarkEnd w:id="0"/>
     </w:p>
     <w:tbl>
       <w:tblPr>
@@ -53,7 +51,7 @@
                 <w:szCs w:val="24"/>
               </w:rPr>
             </w:pPr>
-            <w:bookmarkStart w:id="1" w:name="_Hlk25271162"/>
+            <w:bookmarkStart w:id="0" w:name="_Hlk25271162"/>
             <w:r>
               <w:rPr>
                 <w:rFonts w:ascii="Arial" w:hAnsi="Arial" w:cs="Arial"/>
@@ -881,12 +879,30 @@
                 <w:sz w:val="24"/>
                 <w:szCs w:val="24"/>
               </w:rPr>
-              <w:t xml:space="preserve">Nếu quản lý không xác nhận thì ảnh mới sẽ không được cập nhật. </w:t>
+              <w:t>Nếu quản lý không xác nhận thì</w:t>
+            </w:r>
+            <w:r>
+              <w:rPr>
+                <w:rFonts w:ascii="Arial" w:hAnsi="Arial" w:cs="Arial"/>
+                <w:sz w:val="24"/>
+                <w:szCs w:val="24"/>
+              </w:rPr>
+              <w:t xml:space="preserve"> giá</w:t>
+            </w:r>
+            <w:bookmarkStart w:id="1" w:name="_GoBack"/>
+            <w:bookmarkEnd w:id="1"/>
+            <w:r>
+              <w:rPr>
+                <w:rFonts w:ascii="Arial" w:hAnsi="Arial" w:cs="Arial"/>
+                <w:sz w:val="24"/>
+                <w:szCs w:val="24"/>
+              </w:rPr>
+              <w:t xml:space="preserve"> mới sẽ không được cập nhật. </w:t>
             </w:r>
           </w:p>
         </w:tc>
       </w:tr>
-      <w:bookmarkEnd w:id="1"/>
+      <w:bookmarkEnd w:id="0"/>
     </w:tbl>
     <w:p>
       <w:pPr>

</xml_diff>